<commit_message>
ec2 instance storage done
</commit_message>
<xml_diff>
--- a/4. EC2 Instance Storage/Note.docx
+++ b/4. EC2 Instance Storage/Note.docx
@@ -8,7 +8,7 @@
           <w:noProof/>
         </w:rPr>
         <w:drawing>
-          <wp:inline distT="0" distB="0" distL="0" distR="0" wp14:anchorId="3E8EFE87" wp14:editId="271C5B3B">
+          <wp:inline distT="0" distB="0" distL="0" distR="0" wp14:anchorId="3E8EFE87" wp14:editId="1ADC96D4">
             <wp:extent cx="5943600" cy="2987675"/>
             <wp:effectExtent l="0" t="0" r="0" b="3175"/>
             <wp:docPr id="1688449977" name="Picture 1"/>
@@ -64,7 +64,7 @@
           <w:noProof/>
         </w:rPr>
         <w:drawing>
-          <wp:inline distT="0" distB="0" distL="0" distR="0" wp14:anchorId="7A54CBAD" wp14:editId="70754B0E">
+          <wp:inline distT="0" distB="0" distL="0" distR="0" wp14:anchorId="7A54CBAD" wp14:editId="56587710">
             <wp:extent cx="5943600" cy="3203575"/>
             <wp:effectExtent l="0" t="0" r="0" b="0"/>
             <wp:docPr id="114891764" name="Picture 2"/>
@@ -121,7 +121,7 @@
         </w:rPr>
         <w:lastRenderedPageBreak/>
         <w:drawing>
-          <wp:inline distT="0" distB="0" distL="0" distR="0" wp14:anchorId="7E138391" wp14:editId="30A959A7">
+          <wp:inline distT="0" distB="0" distL="0" distR="0" wp14:anchorId="7E138391" wp14:editId="4EA6214D">
             <wp:extent cx="5943600" cy="3128645"/>
             <wp:effectExtent l="0" t="0" r="0" b="0"/>
             <wp:docPr id="1349142210" name="Picture 3"/>
@@ -177,7 +177,7 @@
           <w:noProof/>
         </w:rPr>
         <w:drawing>
-          <wp:inline distT="0" distB="0" distL="0" distR="0" wp14:anchorId="08918C99" wp14:editId="1BBE354C">
+          <wp:inline distT="0" distB="0" distL="0" distR="0" wp14:anchorId="08918C99" wp14:editId="099C5CF0">
             <wp:extent cx="5943600" cy="2893695"/>
             <wp:effectExtent l="0" t="0" r="0" b="1905"/>
             <wp:docPr id="2136225297" name="Picture 4"/>
@@ -226,6 +226,817 @@
         </w:drawing>
       </w:r>
     </w:p>
+    <w:p/>
+    <w:p/>
+    <w:p/>
+    <w:p/>
+    <w:p/>
+    <w:p>
+      <w:r>
+        <w:rPr>
+          <w:noProof/>
+        </w:rPr>
+        <w:lastRenderedPageBreak/>
+        <w:drawing>
+          <wp:inline distT="0" distB="0" distL="0" distR="0" wp14:anchorId="353A944E" wp14:editId="5B871763">
+            <wp:extent cx="5943600" cy="3242310"/>
+            <wp:effectExtent l="0" t="0" r="0" b="0"/>
+            <wp:docPr id="156640077" name="Picture 1"/>
+            <wp:cNvGraphicFramePr>
+              <a:graphicFrameLocks xmlns:a="http://schemas.openxmlformats.org/drawingml/2006/main" noChangeAspect="1"/>
+            </wp:cNvGraphicFramePr>
+            <a:graphic xmlns:a="http://schemas.openxmlformats.org/drawingml/2006/main">
+              <a:graphicData uri="http://schemas.openxmlformats.org/drawingml/2006/picture">
+                <pic:pic xmlns:pic="http://schemas.openxmlformats.org/drawingml/2006/picture">
+                  <pic:nvPicPr>
+                    <pic:cNvPr id="0" name="Picture 1"/>
+                    <pic:cNvPicPr>
+                      <a:picLocks noChangeAspect="1" noChangeArrowheads="1"/>
+                    </pic:cNvPicPr>
+                  </pic:nvPicPr>
+                  <pic:blipFill>
+                    <a:blip r:embed="rId8" cstate="print">
+                      <a:extLst>
+                        <a:ext uri="{28A0092B-C50C-407E-A947-70E740481C1C}">
+                          <a14:useLocalDpi xmlns:a14="http://schemas.microsoft.com/office/drawing/2010/main" val="0"/>
+                        </a:ext>
+                      </a:extLst>
+                    </a:blip>
+                    <a:srcRect/>
+                    <a:stretch>
+                      <a:fillRect/>
+                    </a:stretch>
+                  </pic:blipFill>
+                  <pic:spPr bwMode="auto">
+                    <a:xfrm>
+                      <a:off x="0" y="0"/>
+                      <a:ext cx="5943600" cy="3242310"/>
+                    </a:xfrm>
+                    <a:prstGeom prst="rect">
+                      <a:avLst/>
+                    </a:prstGeom>
+                    <a:noFill/>
+                    <a:ln>
+                      <a:noFill/>
+                    </a:ln>
+                  </pic:spPr>
+                </pic:pic>
+              </a:graphicData>
+            </a:graphic>
+          </wp:inline>
+        </w:drawing>
+      </w:r>
+    </w:p>
+    <w:p/>
+    <w:p>
+      <w:r>
+        <w:rPr>
+          <w:noProof/>
+        </w:rPr>
+        <w:drawing>
+          <wp:inline distT="0" distB="0" distL="0" distR="0" wp14:anchorId="3B53DB58" wp14:editId="2BC1840D">
+            <wp:extent cx="5943600" cy="3014980"/>
+            <wp:effectExtent l="0" t="0" r="0" b="0"/>
+            <wp:docPr id="1505489380" name="Picture 2"/>
+            <wp:cNvGraphicFramePr>
+              <a:graphicFrameLocks xmlns:a="http://schemas.openxmlformats.org/drawingml/2006/main" noChangeAspect="1"/>
+            </wp:cNvGraphicFramePr>
+            <a:graphic xmlns:a="http://schemas.openxmlformats.org/drawingml/2006/main">
+              <a:graphicData uri="http://schemas.openxmlformats.org/drawingml/2006/picture">
+                <pic:pic xmlns:pic="http://schemas.openxmlformats.org/drawingml/2006/picture">
+                  <pic:nvPicPr>
+                    <pic:cNvPr id="0" name="Picture 3"/>
+                    <pic:cNvPicPr>
+                      <a:picLocks noChangeAspect="1" noChangeArrowheads="1"/>
+                    </pic:cNvPicPr>
+                  </pic:nvPicPr>
+                  <pic:blipFill>
+                    <a:blip r:embed="rId9" cstate="print">
+                      <a:extLst>
+                        <a:ext uri="{28A0092B-C50C-407E-A947-70E740481C1C}">
+                          <a14:useLocalDpi xmlns:a14="http://schemas.microsoft.com/office/drawing/2010/main" val="0"/>
+                        </a:ext>
+                      </a:extLst>
+                    </a:blip>
+                    <a:srcRect/>
+                    <a:stretch>
+                      <a:fillRect/>
+                    </a:stretch>
+                  </pic:blipFill>
+                  <pic:spPr bwMode="auto">
+                    <a:xfrm>
+                      <a:off x="0" y="0"/>
+                      <a:ext cx="5943600" cy="3014980"/>
+                    </a:xfrm>
+                    <a:prstGeom prst="rect">
+                      <a:avLst/>
+                    </a:prstGeom>
+                    <a:noFill/>
+                    <a:ln>
+                      <a:noFill/>
+                    </a:ln>
+                  </pic:spPr>
+                </pic:pic>
+              </a:graphicData>
+            </a:graphic>
+          </wp:inline>
+        </w:drawing>
+      </w:r>
+    </w:p>
+    <w:p/>
+    <w:p/>
+    <w:p/>
+    <w:p/>
+    <w:p>
+      <w:r>
+        <w:rPr>
+          <w:noProof/>
+        </w:rPr>
+        <w:lastRenderedPageBreak/>
+        <w:drawing>
+          <wp:inline distT="0" distB="0" distL="0" distR="0" wp14:anchorId="00AE730F" wp14:editId="3834ABAE">
+            <wp:extent cx="5943600" cy="2911475"/>
+            <wp:effectExtent l="0" t="0" r="0" b="3175"/>
+            <wp:docPr id="233360741" name="Picture 3"/>
+            <wp:cNvGraphicFramePr>
+              <a:graphicFrameLocks xmlns:a="http://schemas.openxmlformats.org/drawingml/2006/main" noChangeAspect="1"/>
+            </wp:cNvGraphicFramePr>
+            <a:graphic xmlns:a="http://schemas.openxmlformats.org/drawingml/2006/main">
+              <a:graphicData uri="http://schemas.openxmlformats.org/drawingml/2006/picture">
+                <pic:pic xmlns:pic="http://schemas.openxmlformats.org/drawingml/2006/picture">
+                  <pic:nvPicPr>
+                    <pic:cNvPr id="0" name="Picture 5"/>
+                    <pic:cNvPicPr>
+                      <a:picLocks noChangeAspect="1" noChangeArrowheads="1"/>
+                    </pic:cNvPicPr>
+                  </pic:nvPicPr>
+                  <pic:blipFill>
+                    <a:blip r:embed="rId10" cstate="print">
+                      <a:extLst>
+                        <a:ext uri="{28A0092B-C50C-407E-A947-70E740481C1C}">
+                          <a14:useLocalDpi xmlns:a14="http://schemas.microsoft.com/office/drawing/2010/main" val="0"/>
+                        </a:ext>
+                      </a:extLst>
+                    </a:blip>
+                    <a:srcRect/>
+                    <a:stretch>
+                      <a:fillRect/>
+                    </a:stretch>
+                  </pic:blipFill>
+                  <pic:spPr bwMode="auto">
+                    <a:xfrm>
+                      <a:off x="0" y="0"/>
+                      <a:ext cx="5943600" cy="2911475"/>
+                    </a:xfrm>
+                    <a:prstGeom prst="rect">
+                      <a:avLst/>
+                    </a:prstGeom>
+                    <a:noFill/>
+                    <a:ln>
+                      <a:noFill/>
+                    </a:ln>
+                  </pic:spPr>
+                </pic:pic>
+              </a:graphicData>
+            </a:graphic>
+          </wp:inline>
+        </w:drawing>
+      </w:r>
+    </w:p>
+    <w:p/>
+    <w:p>
+      <w:r>
+        <w:rPr>
+          <w:noProof/>
+        </w:rPr>
+        <w:drawing>
+          <wp:inline distT="0" distB="0" distL="0" distR="0" wp14:anchorId="4D6F8FE9" wp14:editId="3AF13EE6">
+            <wp:extent cx="5943600" cy="3223895"/>
+            <wp:effectExtent l="0" t="0" r="0" b="0"/>
+            <wp:docPr id="1220256275" name="Picture 4"/>
+            <wp:cNvGraphicFramePr>
+              <a:graphicFrameLocks xmlns:a="http://schemas.openxmlformats.org/drawingml/2006/main" noChangeAspect="1"/>
+            </wp:cNvGraphicFramePr>
+            <a:graphic xmlns:a="http://schemas.openxmlformats.org/drawingml/2006/main">
+              <a:graphicData uri="http://schemas.openxmlformats.org/drawingml/2006/picture">
+                <pic:pic xmlns:pic="http://schemas.openxmlformats.org/drawingml/2006/picture">
+                  <pic:nvPicPr>
+                    <pic:cNvPr id="0" name="Picture 7"/>
+                    <pic:cNvPicPr>
+                      <a:picLocks noChangeAspect="1" noChangeArrowheads="1"/>
+                    </pic:cNvPicPr>
+                  </pic:nvPicPr>
+                  <pic:blipFill>
+                    <a:blip r:embed="rId11" cstate="print">
+                      <a:extLst>
+                        <a:ext uri="{28A0092B-C50C-407E-A947-70E740481C1C}">
+                          <a14:useLocalDpi xmlns:a14="http://schemas.microsoft.com/office/drawing/2010/main" val="0"/>
+                        </a:ext>
+                      </a:extLst>
+                    </a:blip>
+                    <a:srcRect/>
+                    <a:stretch>
+                      <a:fillRect/>
+                    </a:stretch>
+                  </pic:blipFill>
+                  <pic:spPr bwMode="auto">
+                    <a:xfrm>
+                      <a:off x="0" y="0"/>
+                      <a:ext cx="5943600" cy="3223895"/>
+                    </a:xfrm>
+                    <a:prstGeom prst="rect">
+                      <a:avLst/>
+                    </a:prstGeom>
+                    <a:noFill/>
+                    <a:ln>
+                      <a:noFill/>
+                    </a:ln>
+                  </pic:spPr>
+                </pic:pic>
+              </a:graphicData>
+            </a:graphic>
+          </wp:inline>
+        </w:drawing>
+      </w:r>
+    </w:p>
+    <w:p/>
+    <w:p/>
+    <w:p/>
+    <w:p/>
+    <w:p/>
+    <w:p>
+      <w:r>
+        <w:rPr>
+          <w:noProof/>
+        </w:rPr>
+        <w:lastRenderedPageBreak/>
+        <w:drawing>
+          <wp:inline distT="0" distB="0" distL="0" distR="0" wp14:anchorId="339F752B" wp14:editId="63C919F7">
+            <wp:extent cx="5943600" cy="2849245"/>
+            <wp:effectExtent l="0" t="0" r="0" b="8255"/>
+            <wp:docPr id="2039708662" name="Picture 5"/>
+            <wp:cNvGraphicFramePr>
+              <a:graphicFrameLocks xmlns:a="http://schemas.openxmlformats.org/drawingml/2006/main" noChangeAspect="1"/>
+            </wp:cNvGraphicFramePr>
+            <a:graphic xmlns:a="http://schemas.openxmlformats.org/drawingml/2006/main">
+              <a:graphicData uri="http://schemas.openxmlformats.org/drawingml/2006/picture">
+                <pic:pic xmlns:pic="http://schemas.openxmlformats.org/drawingml/2006/picture">
+                  <pic:nvPicPr>
+                    <pic:cNvPr id="0" name="Picture 9"/>
+                    <pic:cNvPicPr>
+                      <a:picLocks noChangeAspect="1" noChangeArrowheads="1"/>
+                    </pic:cNvPicPr>
+                  </pic:nvPicPr>
+                  <pic:blipFill>
+                    <a:blip r:embed="rId12" cstate="print">
+                      <a:extLst>
+                        <a:ext uri="{28A0092B-C50C-407E-A947-70E740481C1C}">
+                          <a14:useLocalDpi xmlns:a14="http://schemas.microsoft.com/office/drawing/2010/main" val="0"/>
+                        </a:ext>
+                      </a:extLst>
+                    </a:blip>
+                    <a:srcRect/>
+                    <a:stretch>
+                      <a:fillRect/>
+                    </a:stretch>
+                  </pic:blipFill>
+                  <pic:spPr bwMode="auto">
+                    <a:xfrm>
+                      <a:off x="0" y="0"/>
+                      <a:ext cx="5943600" cy="2849245"/>
+                    </a:xfrm>
+                    <a:prstGeom prst="rect">
+                      <a:avLst/>
+                    </a:prstGeom>
+                    <a:noFill/>
+                    <a:ln>
+                      <a:noFill/>
+                    </a:ln>
+                  </pic:spPr>
+                </pic:pic>
+              </a:graphicData>
+            </a:graphic>
+          </wp:inline>
+        </w:drawing>
+      </w:r>
+    </w:p>
+    <w:p/>
+    <w:p>
+      <w:r>
+        <w:rPr>
+          <w:noProof/>
+        </w:rPr>
+        <w:drawing>
+          <wp:inline distT="0" distB="0" distL="0" distR="0" wp14:anchorId="3837D4D2" wp14:editId="0FEA0835">
+            <wp:extent cx="5943600" cy="3069590"/>
+            <wp:effectExtent l="0" t="0" r="0" b="0"/>
+            <wp:docPr id="1524046767" name="Picture 6"/>
+            <wp:cNvGraphicFramePr>
+              <a:graphicFrameLocks xmlns:a="http://schemas.openxmlformats.org/drawingml/2006/main" noChangeAspect="1"/>
+            </wp:cNvGraphicFramePr>
+            <a:graphic xmlns:a="http://schemas.openxmlformats.org/drawingml/2006/main">
+              <a:graphicData uri="http://schemas.openxmlformats.org/drawingml/2006/picture">
+                <pic:pic xmlns:pic="http://schemas.openxmlformats.org/drawingml/2006/picture">
+                  <pic:nvPicPr>
+                    <pic:cNvPr id="0" name="Picture 11"/>
+                    <pic:cNvPicPr>
+                      <a:picLocks noChangeAspect="1" noChangeArrowheads="1"/>
+                    </pic:cNvPicPr>
+                  </pic:nvPicPr>
+                  <pic:blipFill>
+                    <a:blip r:embed="rId13" cstate="print">
+                      <a:extLst>
+                        <a:ext uri="{28A0092B-C50C-407E-A947-70E740481C1C}">
+                          <a14:useLocalDpi xmlns:a14="http://schemas.microsoft.com/office/drawing/2010/main" val="0"/>
+                        </a:ext>
+                      </a:extLst>
+                    </a:blip>
+                    <a:srcRect/>
+                    <a:stretch>
+                      <a:fillRect/>
+                    </a:stretch>
+                  </pic:blipFill>
+                  <pic:spPr bwMode="auto">
+                    <a:xfrm>
+                      <a:off x="0" y="0"/>
+                      <a:ext cx="5943600" cy="3069590"/>
+                    </a:xfrm>
+                    <a:prstGeom prst="rect">
+                      <a:avLst/>
+                    </a:prstGeom>
+                    <a:noFill/>
+                    <a:ln>
+                      <a:noFill/>
+                    </a:ln>
+                  </pic:spPr>
+                </pic:pic>
+              </a:graphicData>
+            </a:graphic>
+          </wp:inline>
+        </w:drawing>
+      </w:r>
+    </w:p>
+    <w:p>
+      <w:r>
+        <w:rPr>
+          <w:noProof/>
+        </w:rPr>
+        <w:lastRenderedPageBreak/>
+        <w:drawing>
+          <wp:inline distT="0" distB="0" distL="0" distR="0" wp14:anchorId="73CF27B7" wp14:editId="296204D0">
+            <wp:extent cx="5943600" cy="2975610"/>
+            <wp:effectExtent l="0" t="0" r="0" b="0"/>
+            <wp:docPr id="1447449090" name="Picture 7"/>
+            <wp:cNvGraphicFramePr>
+              <a:graphicFrameLocks xmlns:a="http://schemas.openxmlformats.org/drawingml/2006/main" noChangeAspect="1"/>
+            </wp:cNvGraphicFramePr>
+            <a:graphic xmlns:a="http://schemas.openxmlformats.org/drawingml/2006/main">
+              <a:graphicData uri="http://schemas.openxmlformats.org/drawingml/2006/picture">
+                <pic:pic xmlns:pic="http://schemas.openxmlformats.org/drawingml/2006/picture">
+                  <pic:nvPicPr>
+                    <pic:cNvPr id="0" name="Picture 13"/>
+                    <pic:cNvPicPr>
+                      <a:picLocks noChangeAspect="1" noChangeArrowheads="1"/>
+                    </pic:cNvPicPr>
+                  </pic:nvPicPr>
+                  <pic:blipFill>
+                    <a:blip r:embed="rId14" cstate="print">
+                      <a:extLst>
+                        <a:ext uri="{28A0092B-C50C-407E-A947-70E740481C1C}">
+                          <a14:useLocalDpi xmlns:a14="http://schemas.microsoft.com/office/drawing/2010/main" val="0"/>
+                        </a:ext>
+                      </a:extLst>
+                    </a:blip>
+                    <a:srcRect/>
+                    <a:stretch>
+                      <a:fillRect/>
+                    </a:stretch>
+                  </pic:blipFill>
+                  <pic:spPr bwMode="auto">
+                    <a:xfrm>
+                      <a:off x="0" y="0"/>
+                      <a:ext cx="5943600" cy="2975610"/>
+                    </a:xfrm>
+                    <a:prstGeom prst="rect">
+                      <a:avLst/>
+                    </a:prstGeom>
+                    <a:noFill/>
+                    <a:ln>
+                      <a:noFill/>
+                    </a:ln>
+                  </pic:spPr>
+                </pic:pic>
+              </a:graphicData>
+            </a:graphic>
+          </wp:inline>
+        </w:drawing>
+      </w:r>
+    </w:p>
+    <w:p/>
+    <w:p>
+      <w:r>
+        <w:rPr>
+          <w:noProof/>
+        </w:rPr>
+        <w:drawing>
+          <wp:inline distT="0" distB="0" distL="0" distR="0" wp14:anchorId="42D24992" wp14:editId="55644967">
+            <wp:extent cx="5943600" cy="3408045"/>
+            <wp:effectExtent l="0" t="0" r="0" b="1905"/>
+            <wp:docPr id="224884906" name="Picture 8"/>
+            <wp:cNvGraphicFramePr>
+              <a:graphicFrameLocks xmlns:a="http://schemas.openxmlformats.org/drawingml/2006/main" noChangeAspect="1"/>
+            </wp:cNvGraphicFramePr>
+            <a:graphic xmlns:a="http://schemas.openxmlformats.org/drawingml/2006/main">
+              <a:graphicData uri="http://schemas.openxmlformats.org/drawingml/2006/picture">
+                <pic:pic xmlns:pic="http://schemas.openxmlformats.org/drawingml/2006/picture">
+                  <pic:nvPicPr>
+                    <pic:cNvPr id="0" name="Picture 15"/>
+                    <pic:cNvPicPr>
+                      <a:picLocks noChangeAspect="1" noChangeArrowheads="1"/>
+                    </pic:cNvPicPr>
+                  </pic:nvPicPr>
+                  <pic:blipFill>
+                    <a:blip r:embed="rId15" cstate="print">
+                      <a:extLst>
+                        <a:ext uri="{28A0092B-C50C-407E-A947-70E740481C1C}">
+                          <a14:useLocalDpi xmlns:a14="http://schemas.microsoft.com/office/drawing/2010/main" val="0"/>
+                        </a:ext>
+                      </a:extLst>
+                    </a:blip>
+                    <a:srcRect/>
+                    <a:stretch>
+                      <a:fillRect/>
+                    </a:stretch>
+                  </pic:blipFill>
+                  <pic:spPr bwMode="auto">
+                    <a:xfrm>
+                      <a:off x="0" y="0"/>
+                      <a:ext cx="5943600" cy="3408045"/>
+                    </a:xfrm>
+                    <a:prstGeom prst="rect">
+                      <a:avLst/>
+                    </a:prstGeom>
+                    <a:noFill/>
+                    <a:ln>
+                      <a:noFill/>
+                    </a:ln>
+                  </pic:spPr>
+                </pic:pic>
+              </a:graphicData>
+            </a:graphic>
+          </wp:inline>
+        </w:drawing>
+      </w:r>
+    </w:p>
+    <w:p/>
+    <w:p/>
+    <w:p/>
+    <w:p/>
+    <w:p>
+      <w:r>
+        <w:rPr>
+          <w:noProof/>
+        </w:rPr>
+        <w:lastRenderedPageBreak/>
+        <w:drawing>
+          <wp:inline distT="0" distB="0" distL="0" distR="0" wp14:anchorId="26D2FC44" wp14:editId="11B9F947">
+            <wp:extent cx="5943600" cy="3239135"/>
+            <wp:effectExtent l="0" t="0" r="0" b="0"/>
+            <wp:docPr id="1345381747" name="Picture 9"/>
+            <wp:cNvGraphicFramePr>
+              <a:graphicFrameLocks xmlns:a="http://schemas.openxmlformats.org/drawingml/2006/main" noChangeAspect="1"/>
+            </wp:cNvGraphicFramePr>
+            <a:graphic xmlns:a="http://schemas.openxmlformats.org/drawingml/2006/main">
+              <a:graphicData uri="http://schemas.openxmlformats.org/drawingml/2006/picture">
+                <pic:pic xmlns:pic="http://schemas.openxmlformats.org/drawingml/2006/picture">
+                  <pic:nvPicPr>
+                    <pic:cNvPr id="0" name="Picture 17"/>
+                    <pic:cNvPicPr>
+                      <a:picLocks noChangeAspect="1" noChangeArrowheads="1"/>
+                    </pic:cNvPicPr>
+                  </pic:nvPicPr>
+                  <pic:blipFill>
+                    <a:blip r:embed="rId16" cstate="print">
+                      <a:extLst>
+                        <a:ext uri="{28A0092B-C50C-407E-A947-70E740481C1C}">
+                          <a14:useLocalDpi xmlns:a14="http://schemas.microsoft.com/office/drawing/2010/main" val="0"/>
+                        </a:ext>
+                      </a:extLst>
+                    </a:blip>
+                    <a:srcRect/>
+                    <a:stretch>
+                      <a:fillRect/>
+                    </a:stretch>
+                  </pic:blipFill>
+                  <pic:spPr bwMode="auto">
+                    <a:xfrm>
+                      <a:off x="0" y="0"/>
+                      <a:ext cx="5943600" cy="3239135"/>
+                    </a:xfrm>
+                    <a:prstGeom prst="rect">
+                      <a:avLst/>
+                    </a:prstGeom>
+                    <a:noFill/>
+                    <a:ln>
+                      <a:noFill/>
+                    </a:ln>
+                  </pic:spPr>
+                </pic:pic>
+              </a:graphicData>
+            </a:graphic>
+          </wp:inline>
+        </w:drawing>
+      </w:r>
+    </w:p>
+    <w:p/>
+    <w:p>
+      <w:r>
+        <w:rPr>
+          <w:noProof/>
+        </w:rPr>
+        <w:drawing>
+          <wp:inline distT="0" distB="0" distL="0" distR="0" wp14:anchorId="4F600223" wp14:editId="549B13B9">
+            <wp:extent cx="5943600" cy="3065145"/>
+            <wp:effectExtent l="0" t="0" r="0" b="1905"/>
+            <wp:docPr id="1264719274" name="Picture 11"/>
+            <wp:cNvGraphicFramePr>
+              <a:graphicFrameLocks xmlns:a="http://schemas.openxmlformats.org/drawingml/2006/main" noChangeAspect="1"/>
+            </wp:cNvGraphicFramePr>
+            <a:graphic xmlns:a="http://schemas.openxmlformats.org/drawingml/2006/main">
+              <a:graphicData uri="http://schemas.openxmlformats.org/drawingml/2006/picture">
+                <pic:pic xmlns:pic="http://schemas.openxmlformats.org/drawingml/2006/picture">
+                  <pic:nvPicPr>
+                    <pic:cNvPr id="0" name="Picture 24"/>
+                    <pic:cNvPicPr>
+                      <a:picLocks noChangeAspect="1" noChangeArrowheads="1"/>
+                    </pic:cNvPicPr>
+                  </pic:nvPicPr>
+                  <pic:blipFill>
+                    <a:blip r:embed="rId17" cstate="print">
+                      <a:extLst>
+                        <a:ext uri="{28A0092B-C50C-407E-A947-70E740481C1C}">
+                          <a14:useLocalDpi xmlns:a14="http://schemas.microsoft.com/office/drawing/2010/main" val="0"/>
+                        </a:ext>
+                      </a:extLst>
+                    </a:blip>
+                    <a:srcRect/>
+                    <a:stretch>
+                      <a:fillRect/>
+                    </a:stretch>
+                  </pic:blipFill>
+                  <pic:spPr bwMode="auto">
+                    <a:xfrm>
+                      <a:off x="0" y="0"/>
+                      <a:ext cx="5943600" cy="3065145"/>
+                    </a:xfrm>
+                    <a:prstGeom prst="rect">
+                      <a:avLst/>
+                    </a:prstGeom>
+                    <a:noFill/>
+                    <a:ln>
+                      <a:noFill/>
+                    </a:ln>
+                  </pic:spPr>
+                </pic:pic>
+              </a:graphicData>
+            </a:graphic>
+          </wp:inline>
+        </w:drawing>
+      </w:r>
+    </w:p>
+    <w:p/>
+    <w:p/>
+    <w:p/>
+    <w:p/>
+    <w:p>
+      <w:r>
+        <w:rPr>
+          <w:noProof/>
+        </w:rPr>
+        <w:lastRenderedPageBreak/>
+        <w:drawing>
+          <wp:inline distT="0" distB="0" distL="0" distR="0" wp14:anchorId="5E4245E0" wp14:editId="5313FF8E">
+            <wp:extent cx="5943600" cy="2948940"/>
+            <wp:effectExtent l="0" t="0" r="0" b="3810"/>
+            <wp:docPr id="2011878283" name="Picture 12"/>
+            <wp:cNvGraphicFramePr>
+              <a:graphicFrameLocks xmlns:a="http://schemas.openxmlformats.org/drawingml/2006/main" noChangeAspect="1"/>
+            </wp:cNvGraphicFramePr>
+            <a:graphic xmlns:a="http://schemas.openxmlformats.org/drawingml/2006/main">
+              <a:graphicData uri="http://schemas.openxmlformats.org/drawingml/2006/picture">
+                <pic:pic xmlns:pic="http://schemas.openxmlformats.org/drawingml/2006/picture">
+                  <pic:nvPicPr>
+                    <pic:cNvPr id="0" name="Picture 26"/>
+                    <pic:cNvPicPr>
+                      <a:picLocks noChangeAspect="1" noChangeArrowheads="1"/>
+                    </pic:cNvPicPr>
+                  </pic:nvPicPr>
+                  <pic:blipFill>
+                    <a:blip r:embed="rId18" cstate="print">
+                      <a:extLst>
+                        <a:ext uri="{28A0092B-C50C-407E-A947-70E740481C1C}">
+                          <a14:useLocalDpi xmlns:a14="http://schemas.microsoft.com/office/drawing/2010/main" val="0"/>
+                        </a:ext>
+                      </a:extLst>
+                    </a:blip>
+                    <a:srcRect/>
+                    <a:stretch>
+                      <a:fillRect/>
+                    </a:stretch>
+                  </pic:blipFill>
+                  <pic:spPr bwMode="auto">
+                    <a:xfrm>
+                      <a:off x="0" y="0"/>
+                      <a:ext cx="5943600" cy="2948940"/>
+                    </a:xfrm>
+                    <a:prstGeom prst="rect">
+                      <a:avLst/>
+                    </a:prstGeom>
+                    <a:noFill/>
+                    <a:ln>
+                      <a:noFill/>
+                    </a:ln>
+                  </pic:spPr>
+                </pic:pic>
+              </a:graphicData>
+            </a:graphic>
+          </wp:inline>
+        </w:drawing>
+      </w:r>
+    </w:p>
+    <w:p/>
+    <w:p>
+      <w:r>
+        <w:rPr>
+          <w:noProof/>
+        </w:rPr>
+        <w:drawing>
+          <wp:inline distT="0" distB="0" distL="0" distR="0" wp14:anchorId="7D7D7C5C" wp14:editId="58001F4F">
+            <wp:extent cx="5943600" cy="3477260"/>
+            <wp:effectExtent l="0" t="0" r="0" b="8890"/>
+            <wp:docPr id="415254974" name="Picture 13"/>
+            <wp:cNvGraphicFramePr>
+              <a:graphicFrameLocks xmlns:a="http://schemas.openxmlformats.org/drawingml/2006/main" noChangeAspect="1"/>
+            </wp:cNvGraphicFramePr>
+            <a:graphic xmlns:a="http://schemas.openxmlformats.org/drawingml/2006/main">
+              <a:graphicData uri="http://schemas.openxmlformats.org/drawingml/2006/picture">
+                <pic:pic xmlns:pic="http://schemas.openxmlformats.org/drawingml/2006/picture">
+                  <pic:nvPicPr>
+                    <pic:cNvPr id="0" name="Picture 28"/>
+                    <pic:cNvPicPr>
+                      <a:picLocks noChangeAspect="1" noChangeArrowheads="1"/>
+                    </pic:cNvPicPr>
+                  </pic:nvPicPr>
+                  <pic:blipFill>
+                    <a:blip r:embed="rId19" cstate="print">
+                      <a:extLst>
+                        <a:ext uri="{28A0092B-C50C-407E-A947-70E740481C1C}">
+                          <a14:useLocalDpi xmlns:a14="http://schemas.microsoft.com/office/drawing/2010/main" val="0"/>
+                        </a:ext>
+                      </a:extLst>
+                    </a:blip>
+                    <a:srcRect/>
+                    <a:stretch>
+                      <a:fillRect/>
+                    </a:stretch>
+                  </pic:blipFill>
+                  <pic:spPr bwMode="auto">
+                    <a:xfrm>
+                      <a:off x="0" y="0"/>
+                      <a:ext cx="5943600" cy="3477260"/>
+                    </a:xfrm>
+                    <a:prstGeom prst="rect">
+                      <a:avLst/>
+                    </a:prstGeom>
+                    <a:noFill/>
+                    <a:ln>
+                      <a:noFill/>
+                    </a:ln>
+                  </pic:spPr>
+                </pic:pic>
+              </a:graphicData>
+            </a:graphic>
+          </wp:inline>
+        </w:drawing>
+      </w:r>
+    </w:p>
+    <w:p/>
+    <w:p/>
+    <w:p/>
+    <w:p/>
+    <w:p>
+      <w:r>
+        <w:rPr>
+          <w:noProof/>
+        </w:rPr>
+        <w:lastRenderedPageBreak/>
+        <w:drawing>
+          <wp:inline distT="0" distB="0" distL="0" distR="0" wp14:anchorId="03034E98" wp14:editId="319C3E6A">
+            <wp:extent cx="5943600" cy="3425190"/>
+            <wp:effectExtent l="0" t="0" r="0" b="3810"/>
+            <wp:docPr id="462304327" name="Picture 14"/>
+            <wp:cNvGraphicFramePr>
+              <a:graphicFrameLocks xmlns:a="http://schemas.openxmlformats.org/drawingml/2006/main" noChangeAspect="1"/>
+            </wp:cNvGraphicFramePr>
+            <a:graphic xmlns:a="http://schemas.openxmlformats.org/drawingml/2006/main">
+              <a:graphicData uri="http://schemas.openxmlformats.org/drawingml/2006/picture">
+                <pic:pic xmlns:pic="http://schemas.openxmlformats.org/drawingml/2006/picture">
+                  <pic:nvPicPr>
+                    <pic:cNvPr id="0" name="Picture 30"/>
+                    <pic:cNvPicPr>
+                      <a:picLocks noChangeAspect="1" noChangeArrowheads="1"/>
+                    </pic:cNvPicPr>
+                  </pic:nvPicPr>
+                  <pic:blipFill>
+                    <a:blip r:embed="rId20" cstate="print">
+                      <a:extLst>
+                        <a:ext uri="{28A0092B-C50C-407E-A947-70E740481C1C}">
+                          <a14:useLocalDpi xmlns:a14="http://schemas.microsoft.com/office/drawing/2010/main" val="0"/>
+                        </a:ext>
+                      </a:extLst>
+                    </a:blip>
+                    <a:srcRect/>
+                    <a:stretch>
+                      <a:fillRect/>
+                    </a:stretch>
+                  </pic:blipFill>
+                  <pic:spPr bwMode="auto">
+                    <a:xfrm>
+                      <a:off x="0" y="0"/>
+                      <a:ext cx="5943600" cy="3425190"/>
+                    </a:xfrm>
+                    <a:prstGeom prst="rect">
+                      <a:avLst/>
+                    </a:prstGeom>
+                    <a:noFill/>
+                    <a:ln>
+                      <a:noFill/>
+                    </a:ln>
+                  </pic:spPr>
+                </pic:pic>
+              </a:graphicData>
+            </a:graphic>
+          </wp:inline>
+        </w:drawing>
+      </w:r>
+    </w:p>
+    <w:p/>
+    <w:p>
+      <w:r>
+        <w:rPr>
+          <w:noProof/>
+        </w:rPr>
+        <w:drawing>
+          <wp:inline distT="0" distB="0" distL="0" distR="0" wp14:anchorId="11F841AB" wp14:editId="60EACED3">
+            <wp:extent cx="5943600" cy="3735097"/>
+            <wp:effectExtent l="0" t="0" r="0" b="0"/>
+            <wp:docPr id="16" name="Picture 1"/>
+            <wp:cNvGraphicFramePr>
+              <a:graphicFrameLocks xmlns:a="http://schemas.openxmlformats.org/drawingml/2006/main" noChangeAspect="1"/>
+            </wp:cNvGraphicFramePr>
+            <a:graphic xmlns:a="http://schemas.openxmlformats.org/drawingml/2006/main">
+              <a:graphicData uri="http://schemas.openxmlformats.org/drawingml/2006/picture">
+                <pic:pic xmlns:pic="http://schemas.openxmlformats.org/drawingml/2006/picture">
+                  <pic:nvPicPr>
+                    <pic:cNvPr id="0" name="Picture 16"/>
+                    <pic:cNvPicPr>
+                      <a:picLocks noChangeAspect="1" noChangeArrowheads="1"/>
+                    </pic:cNvPicPr>
+                  </pic:nvPicPr>
+                  <pic:blipFill>
+                    <a:blip r:embed="rId21">
+                      <a:extLst>
+                        <a:ext uri="{28A0092B-C50C-407E-A947-70E740481C1C}">
+                          <a14:useLocalDpi xmlns:a14="http://schemas.microsoft.com/office/drawing/2010/main" val="0"/>
+                        </a:ext>
+                      </a:extLst>
+                    </a:blip>
+                    <a:srcRect/>
+                    <a:stretch>
+                      <a:fillRect/>
+                    </a:stretch>
+                  </pic:blipFill>
+                  <pic:spPr bwMode="auto">
+                    <a:xfrm>
+                      <a:off x="0" y="0"/>
+                      <a:ext cx="5943600" cy="3735097"/>
+                    </a:xfrm>
+                    <a:prstGeom prst="rect">
+                      <a:avLst/>
+                    </a:prstGeom>
+                    <a:noFill/>
+                    <a:ln>
+                      <a:noFill/>
+                    </a:ln>
+                  </pic:spPr>
+                </pic:pic>
+              </a:graphicData>
+            </a:graphic>
+          </wp:inline>
+        </w:drawing>
+      </w:r>
+    </w:p>
+    <w:p/>
     <w:p/>
     <w:sectPr>
       <w:pgSz w:w="12240" w:h="15840"/>

</xml_diff>